<commit_message>
adding correct file / deleting extra file
</commit_message>
<xml_diff>
--- a/arrow-functions-exercise.docx
+++ b/arrow-functions-exercise.docx
@@ -135,7 +135,23 @@
           <w:rFonts w:ascii="Lucida Console" w:eastAsia="Times New Roman" w:hAnsi="Lucida Console" w:cs="Courier New"/>
           <w:color w:val="000000"/>
         </w:rPr>
-        <w:t>(arr) {</w:t>
+        <w:t>(</w:t>
+      </w:r>
+      <w:proofErr w:type="spellStart"/>
+      <w:r>
+        <w:rPr>
+          <w:rFonts w:ascii="Lucida Console" w:eastAsia="Times New Roman" w:hAnsi="Lucida Console" w:cs="Courier New"/>
+          <w:color w:val="000000"/>
+        </w:rPr>
+        <w:t>arr</w:t>
+      </w:r>
+      <w:proofErr w:type="spellEnd"/>
+      <w:r>
+        <w:rPr>
+          <w:rFonts w:ascii="Lucida Console" w:eastAsia="Times New Roman" w:hAnsi="Lucida Console" w:cs="Courier New"/>
+          <w:color w:val="000000"/>
+        </w:rPr>
+        <w:t>) {</w:t>
       </w:r>
     </w:p>
     <w:p>
@@ -187,7 +203,23 @@
           <w:rFonts w:ascii="Lucida Console" w:eastAsia="Times New Roman" w:hAnsi="Lucida Console" w:cs="Courier New"/>
           <w:color w:val="000000"/>
         </w:rPr>
-        <w:t xml:space="preserve"> arr.map(</w:t>
+        <w:t xml:space="preserve"> </w:t>
+      </w:r>
+      <w:proofErr w:type="spellStart"/>
+      <w:r>
+        <w:rPr>
+          <w:rFonts w:ascii="Lucida Console" w:eastAsia="Times New Roman" w:hAnsi="Lucida Console" w:cs="Courier New"/>
+          <w:color w:val="000000"/>
+        </w:rPr>
+        <w:t>arr.map</w:t>
+      </w:r>
+      <w:proofErr w:type="spellEnd"/>
+      <w:r>
+        <w:rPr>
+          <w:rFonts w:ascii="Lucida Console" w:eastAsia="Times New Roman" w:hAnsi="Lucida Console" w:cs="Courier New"/>
+          <w:color w:val="000000"/>
+        </w:rPr>
+        <w:t>(</w:t>
       </w:r>
       <w:r>
         <w:rPr>
@@ -203,7 +235,23 @@
           <w:rFonts w:ascii="Lucida Console" w:eastAsia="Times New Roman" w:hAnsi="Lucida Console" w:cs="Courier New"/>
           <w:color w:val="000000"/>
         </w:rPr>
-        <w:t>(val) {</w:t>
+        <w:t>(</w:t>
+      </w:r>
+      <w:proofErr w:type="spellStart"/>
+      <w:r>
+        <w:rPr>
+          <w:rFonts w:ascii="Lucida Console" w:eastAsia="Times New Roman" w:hAnsi="Lucida Console" w:cs="Courier New"/>
+          <w:color w:val="000000"/>
+        </w:rPr>
+        <w:t>val</w:t>
+      </w:r>
+      <w:proofErr w:type="spellEnd"/>
+      <w:r>
+        <w:rPr>
+          <w:rFonts w:ascii="Lucida Console" w:eastAsia="Times New Roman" w:hAnsi="Lucida Console" w:cs="Courier New"/>
+          <w:color w:val="000000"/>
+        </w:rPr>
+        <w:t>) {</w:t>
       </w:r>
     </w:p>
     <w:p>
@@ -255,7 +303,23 @@
           <w:rFonts w:ascii="Lucida Console" w:eastAsia="Times New Roman" w:hAnsi="Lucida Console" w:cs="Courier New"/>
           <w:color w:val="000000"/>
         </w:rPr>
-        <w:t xml:space="preserve"> val </w:t>
+        <w:t xml:space="preserve"> </w:t>
+      </w:r>
+      <w:proofErr w:type="spellStart"/>
+      <w:r>
+        <w:rPr>
+          <w:rFonts w:ascii="Lucida Console" w:eastAsia="Times New Roman" w:hAnsi="Lucida Console" w:cs="Courier New"/>
+          <w:color w:val="000000"/>
+        </w:rPr>
+        <w:t>val</w:t>
+      </w:r>
+      <w:proofErr w:type="spellEnd"/>
+      <w:r>
+        <w:rPr>
+          <w:rFonts w:ascii="Lucida Console" w:eastAsia="Times New Roman" w:hAnsi="Lucida Console" w:cs="Courier New"/>
+          <w:color w:val="000000"/>
+        </w:rPr>
+        <w:t xml:space="preserve"> </w:t>
       </w:r>
       <w:r>
         <w:rPr>
@@ -357,6 +421,13 @@
         </w:rPr>
         <w:t>}</w:t>
       </w:r>
+      <w:r>
+        <w:rPr>
+          <w:rFonts w:ascii="Lucida Console" w:eastAsia="Times New Roman" w:hAnsi="Lucida Console" w:cs="Courier New"/>
+          <w:color w:val="000000"/>
+        </w:rPr>
+        <w:t xml:space="preserve"> </w:t>
+      </w:r>
     </w:p>
     <w:p>
       <w:pPr>
@@ -480,7 +551,87 @@
           <w:iCs/>
           <w:color w:val="408090"/>
         </w:rPr>
-        <w:t>const double = arr =&gt; arr.map((val) =&gt; val * 2);</w:t>
+        <w:t xml:space="preserve">const double = </w:t>
+      </w:r>
+      <w:proofErr w:type="spellStart"/>
+      <w:r>
+        <w:rPr>
+          <w:rFonts w:ascii="Lucida Console" w:eastAsia="Times New Roman" w:hAnsi="Lucida Console" w:cs="Courier New"/>
+          <w:i/>
+          <w:iCs/>
+          <w:color w:val="408090"/>
+        </w:rPr>
+        <w:t>arr</w:t>
+      </w:r>
+      <w:proofErr w:type="spellEnd"/>
+      <w:r>
+        <w:rPr>
+          <w:rFonts w:ascii="Lucida Console" w:eastAsia="Times New Roman" w:hAnsi="Lucida Console" w:cs="Courier New"/>
+          <w:i/>
+          <w:iCs/>
+          <w:color w:val="408090"/>
+        </w:rPr>
+        <w:t xml:space="preserve"> =&gt; </w:t>
+      </w:r>
+      <w:proofErr w:type="spellStart"/>
+      <w:r>
+        <w:rPr>
+          <w:rFonts w:ascii="Lucida Console" w:eastAsia="Times New Roman" w:hAnsi="Lucida Console" w:cs="Courier New"/>
+          <w:i/>
+          <w:iCs/>
+          <w:color w:val="408090"/>
+        </w:rPr>
+        <w:t>arr.map</w:t>
+      </w:r>
+      <w:proofErr w:type="spellEnd"/>
+      <w:r>
+        <w:rPr>
+          <w:rFonts w:ascii="Lucida Console" w:eastAsia="Times New Roman" w:hAnsi="Lucida Console" w:cs="Courier New"/>
+          <w:i/>
+          <w:iCs/>
+          <w:color w:val="408090"/>
+        </w:rPr>
+        <w:t>((</w:t>
+      </w:r>
+      <w:proofErr w:type="spellStart"/>
+      <w:r>
+        <w:rPr>
+          <w:rFonts w:ascii="Lucida Console" w:eastAsia="Times New Roman" w:hAnsi="Lucida Console" w:cs="Courier New"/>
+          <w:i/>
+          <w:iCs/>
+          <w:color w:val="408090"/>
+        </w:rPr>
+        <w:t>val</w:t>
+      </w:r>
+      <w:proofErr w:type="spellEnd"/>
+      <w:r>
+        <w:rPr>
+          <w:rFonts w:ascii="Lucida Console" w:eastAsia="Times New Roman" w:hAnsi="Lucida Console" w:cs="Courier New"/>
+          <w:i/>
+          <w:iCs/>
+          <w:color w:val="408090"/>
+        </w:rPr>
+        <w:t xml:space="preserve">) =&gt; </w:t>
+      </w:r>
+      <w:proofErr w:type="spellStart"/>
+      <w:r>
+        <w:rPr>
+          <w:rFonts w:ascii="Lucida Console" w:eastAsia="Times New Roman" w:hAnsi="Lucida Console" w:cs="Courier New"/>
+          <w:i/>
+          <w:iCs/>
+          <w:color w:val="408090"/>
+        </w:rPr>
+        <w:t>val</w:t>
+      </w:r>
+      <w:proofErr w:type="spellEnd"/>
+      <w:r>
+        <w:rPr>
+          <w:rFonts w:ascii="Lucida Console" w:eastAsia="Times New Roman" w:hAnsi="Lucida Console" w:cs="Courier New"/>
+          <w:i/>
+          <w:iCs/>
+          <w:color w:val="408090"/>
+        </w:rPr>
+        <w:t xml:space="preserve"> * 2);</w:t>
       </w:r>
     </w:p>
     <w:p>
@@ -572,7 +723,23 @@
           <w:rFonts w:ascii="Lucida Console" w:eastAsia="Times New Roman" w:hAnsi="Lucida Console" w:cs="Courier New"/>
           <w:color w:val="000000"/>
         </w:rPr>
-        <w:t xml:space="preserve"> squareAndFindEvens(numbers){</w:t>
+        <w:t xml:space="preserve"> </w:t>
+      </w:r>
+      <w:proofErr w:type="spellStart"/>
+      <w:r>
+        <w:rPr>
+          <w:rFonts w:ascii="Lucida Console" w:eastAsia="Times New Roman" w:hAnsi="Lucida Console" w:cs="Courier New"/>
+          <w:color w:val="000000"/>
+        </w:rPr>
+        <w:t>squareAndFindEvens</w:t>
+      </w:r>
+      <w:proofErr w:type="spellEnd"/>
+      <w:r>
+        <w:rPr>
+          <w:rFonts w:ascii="Lucida Console" w:eastAsia="Times New Roman" w:hAnsi="Lucida Console" w:cs="Courier New"/>
+          <w:color w:val="000000"/>
+        </w:rPr>
+        <w:t>(numbers){</w:t>
       </w:r>
     </w:p>
     <w:p>
@@ -638,7 +805,23 @@
           <w:rFonts w:ascii="Lucida Console" w:eastAsia="Times New Roman" w:hAnsi="Lucida Console" w:cs="Courier New"/>
           <w:color w:val="000000"/>
         </w:rPr>
-        <w:t xml:space="preserve"> numbers.map(</w:t>
+        <w:t xml:space="preserve"> </w:t>
+      </w:r>
+      <w:proofErr w:type="spellStart"/>
+      <w:r>
+        <w:rPr>
+          <w:rFonts w:ascii="Lucida Console" w:eastAsia="Times New Roman" w:hAnsi="Lucida Console" w:cs="Courier New"/>
+          <w:color w:val="000000"/>
+        </w:rPr>
+        <w:t>numbers.map</w:t>
+      </w:r>
+      <w:proofErr w:type="spellEnd"/>
+      <w:r>
+        <w:rPr>
+          <w:rFonts w:ascii="Lucida Console" w:eastAsia="Times New Roman" w:hAnsi="Lucida Console" w:cs="Courier New"/>
+          <w:color w:val="000000"/>
+        </w:rPr>
+        <w:t>(</w:t>
       </w:r>
       <w:r>
         <w:rPr>
@@ -836,7 +1019,23 @@
           <w:rFonts w:ascii="Lucida Console" w:eastAsia="Times New Roman" w:hAnsi="Lucida Console" w:cs="Courier New"/>
           <w:color w:val="000000"/>
         </w:rPr>
-        <w:t xml:space="preserve"> squares.filter(</w:t>
+        <w:t xml:space="preserve"> </w:t>
+      </w:r>
+      <w:proofErr w:type="spellStart"/>
+      <w:r>
+        <w:rPr>
+          <w:rFonts w:ascii="Lucida Console" w:eastAsia="Times New Roman" w:hAnsi="Lucida Console" w:cs="Courier New"/>
+          <w:color w:val="000000"/>
+        </w:rPr>
+        <w:t>squares.filter</w:t>
+      </w:r>
+      <w:proofErr w:type="spellEnd"/>
+      <w:r>
+        <w:rPr>
+          <w:rFonts w:ascii="Lucida Console" w:eastAsia="Times New Roman" w:hAnsi="Lucida Console" w:cs="Courier New"/>
+          <w:color w:val="000000"/>
+        </w:rPr>
+        <w:t>(</w:t>
       </w:r>
       <w:r>
         <w:rPr>
@@ -1125,7 +1324,23 @@
     </w:p>
     <w:p>
       <w:r>
-        <w:t>const squareAndFindEvens = numbers =&gt; numbers.map((num) =&gt; num ** 2).filter((square) =&gt; square % 2 === 0</w:t>
+        <w:t xml:space="preserve">const </w:t>
+      </w:r>
+      <w:proofErr w:type="spellStart"/>
+      <w:r>
+        <w:t>squareAndFindEvens</w:t>
+      </w:r>
+      <w:proofErr w:type="spellEnd"/>
+      <w:r>
+        <w:t xml:space="preserve"> = numbers =&gt; </w:t>
+      </w:r>
+      <w:proofErr w:type="spellStart"/>
+      <w:r>
+        <w:t>numbers.map</w:t>
+      </w:r>
+      <w:proofErr w:type="spellEnd"/>
+      <w:r>
+        <w:t>((num) =&gt; num ** 2).filter((square) =&gt; square % 2 === 0</w:t>
       </w:r>
       <w:r>
         <w:t>)</w:t>
@@ -1267,6 +1482,7 @@
     <w:lsdException w:name="HTML Sample" w:semiHidden="1" w:unhideWhenUsed="1"/>
     <w:lsdException w:name="HTML Typewriter" w:semiHidden="1" w:unhideWhenUsed="1"/>
     <w:lsdException w:name="HTML Variable" w:semiHidden="1" w:unhideWhenUsed="1"/>
+    <w:lsdException w:name="Normal Table" w:semiHidden="1" w:unhideWhenUsed="1"/>
     <w:lsdException w:name="annotation subject" w:semiHidden="1" w:unhideWhenUsed="1"/>
     <w:lsdException w:name="No List" w:semiHidden="1" w:unhideWhenUsed="1"/>
     <w:lsdException w:name="Outline List 1" w:semiHidden="1" w:unhideWhenUsed="1"/>
@@ -1313,8 +1529,10 @@
     <w:lsdException w:name="Table Subtle 2" w:semiHidden="1" w:unhideWhenUsed="1"/>
     <w:lsdException w:name="Table Web 1" w:semiHidden="1" w:unhideWhenUsed="1"/>
     <w:lsdException w:name="Table Web 2" w:semiHidden="1" w:unhideWhenUsed="1"/>
+    <w:lsdException w:name="Table Web 3" w:semiHidden="1" w:unhideWhenUsed="1"/>
     <w:lsdException w:name="Balloon Text" w:semiHidden="1" w:unhideWhenUsed="1"/>
     <w:lsdException w:name="Table Grid" w:uiPriority="39"/>
+    <w:lsdException w:name="Table Theme" w:semiHidden="1" w:unhideWhenUsed="1"/>
     <w:lsdException w:name="Placeholder Text" w:semiHidden="1"/>
     <w:lsdException w:name="No Spacing" w:uiPriority="1" w:qFormat="1"/>
     <w:lsdException w:name="Light Shading" w:uiPriority="60"/>

</xml_diff>